<commit_message>
Update PROG Ing SW - Peresson Ziffer.docx
</commit_message>
<xml_diff>
--- a/RASD/PROG Ing SW - Peresson Ziffer.docx
+++ b/RASD/PROG Ing SW - Peresson Ziffer.docx
@@ -605,8 +605,8 @@
         </w:p>
       </w:sdtContent>
     </w:sdt>
-    <w:bookmarkStart w:id="1" w:name="_Toc529742284" w:displacedByCustomXml="next"/>
-    <w:bookmarkStart w:id="2" w:name="_Toc529742219" w:displacedByCustomXml="next"/>
+    <w:bookmarkStart w:id="1" w:name="_Toc529742219" w:displacedByCustomXml="next"/>
+    <w:bookmarkStart w:id="2" w:name="_Toc529742284" w:displacedByCustomXml="next"/>
     <w:sdt>
       <w:sdtPr>
         <w:rPr>
@@ -632,8 +632,7 @@
         </w:rPr>
       </w:sdtEndPr>
       <w:sdtContent>
-        <w:bookmarkStart w:id="3" w:name="_GoBack" w:displacedByCustomXml="prev"/>
-        <w:bookmarkStart w:id="4" w:name="_Toc529274412" w:displacedByCustomXml="prev"/>
+        <w:bookmarkStart w:id="3" w:name="_Toc529274412" w:displacedByCustomXml="prev"/>
         <w:p>
           <w:pPr>
             <w:pStyle w:val="Titolo1"/>
@@ -648,9 +647,8 @@
           <w:bookmarkEnd w:id="0"/>
           <w:bookmarkEnd w:id="2"/>
           <w:bookmarkEnd w:id="1"/>
-          <w:bookmarkEnd w:id="4"/>
+          <w:bookmarkEnd w:id="3"/>
         </w:p>
-        <w:bookmarkEnd w:id="3"/>
         <w:p>
           <w:pPr>
             <w:pStyle w:val="Sommario1"/>
@@ -6125,21 +6123,21 @@
       <w:pPr>
         <w:pStyle w:val="Titolo1"/>
       </w:pPr>
-      <w:bookmarkStart w:id="5" w:name="_Toc529742285"/>
+      <w:bookmarkStart w:id="4" w:name="_Toc529742285"/>
       <w:r>
         <w:t>Introduction</w:t>
       </w:r>
+      <w:bookmarkEnd w:id="4"/>
+    </w:p>
+    <w:p>
+      <w:pPr>
+        <w:pStyle w:val="Titolo2"/>
+      </w:pPr>
+      <w:bookmarkStart w:id="5" w:name="_Toc529742286"/>
+      <w:r>
+        <w:t>Purpose</w:t>
+      </w:r>
       <w:bookmarkEnd w:id="5"/>
-    </w:p>
-    <w:p>
-      <w:pPr>
-        <w:pStyle w:val="Titolo2"/>
-      </w:pPr>
-      <w:bookmarkStart w:id="6" w:name="_Toc529742286"/>
-      <w:r>
-        <w:t>Purpose</w:t>
-      </w:r>
-      <w:bookmarkEnd w:id="6"/>
     </w:p>
     <w:p>
       <w:r>
@@ -6177,29 +6175,41 @@
       <w:pPr>
         <w:pStyle w:val="Titolo2"/>
       </w:pPr>
-      <w:bookmarkStart w:id="7" w:name="_Toc529274164"/>
-      <w:bookmarkStart w:id="8" w:name="_Toc529274233"/>
-      <w:bookmarkStart w:id="9" w:name="_Toc529274325"/>
-      <w:bookmarkStart w:id="10" w:name="_Toc529274416"/>
-      <w:bookmarkStart w:id="11" w:name="_Toc529458606"/>
-      <w:bookmarkStart w:id="12" w:name="_Toc529742287"/>
+      <w:bookmarkStart w:id="6" w:name="_Toc529274164"/>
+      <w:bookmarkStart w:id="7" w:name="_Toc529274233"/>
+      <w:bookmarkStart w:id="8" w:name="_Toc529274325"/>
+      <w:bookmarkStart w:id="9" w:name="_Toc529274416"/>
+      <w:bookmarkStart w:id="10" w:name="_Toc529458606"/>
+      <w:bookmarkStart w:id="11" w:name="_Toc529742287"/>
+      <w:bookmarkEnd w:id="6"/>
       <w:bookmarkEnd w:id="7"/>
       <w:bookmarkEnd w:id="8"/>
       <w:bookmarkEnd w:id="9"/>
       <w:bookmarkEnd w:id="10"/>
-      <w:bookmarkEnd w:id="11"/>
+      <w:commentRangeStart w:id="12"/>
       <w:commentRangeStart w:id="13"/>
       <w:commentRangeStart w:id="14"/>
-      <w:commentRangeStart w:id="15"/>
       <w:r>
         <w:t>Scope</w:t>
       </w:r>
-      <w:commentRangeEnd w:id="13"/>
+      <w:commentRangeEnd w:id="12"/>
       <w:r>
         <w:rPr>
           <w:rStyle w:val="Rimandocommento"/>
           <w:sz w:val="28"/>
           <w:szCs w:val="28"/>
+        </w:rPr>
+        <w:commentReference w:id="12"/>
+      </w:r>
+      <w:commentRangeEnd w:id="13"/>
+      <w:r>
+        <w:rPr>
+          <w:rStyle w:val="Rimandocommento"/>
+          <w:rFonts w:asciiTheme="minorHAnsi" w:eastAsiaTheme="minorEastAsia" w:hAnsiTheme="minorHAnsi" w:cstheme="minorBidi"/>
+          <w:b w:val="0"/>
+          <w:bCs w:val="0"/>
+          <w:smallCaps w:val="0"/>
+          <w:color w:val="auto"/>
         </w:rPr>
         <w:commentReference w:id="13"/>
       </w:r>
@@ -6215,29 +6225,17 @@
         </w:rPr>
         <w:commentReference w:id="14"/>
       </w:r>
-      <w:commentRangeEnd w:id="15"/>
-      <w:r>
-        <w:rPr>
-          <w:rStyle w:val="Rimandocommento"/>
-          <w:rFonts w:asciiTheme="minorHAnsi" w:eastAsiaTheme="minorEastAsia" w:hAnsiTheme="minorHAnsi" w:cstheme="minorBidi"/>
-          <w:b w:val="0"/>
-          <w:bCs w:val="0"/>
-          <w:smallCaps w:val="0"/>
-          <w:color w:val="auto"/>
-        </w:rPr>
-        <w:commentReference w:id="15"/>
-      </w:r>
-      <w:bookmarkEnd w:id="12"/>
+      <w:bookmarkEnd w:id="11"/>
     </w:p>
     <w:p>
       <w:pPr>
         <w:pStyle w:val="Titolo3"/>
       </w:pPr>
-      <w:bookmarkStart w:id="16" w:name="_Toc529742288"/>
+      <w:bookmarkStart w:id="15" w:name="_Toc529742288"/>
       <w:r>
         <w:t>Description of the given problem</w:t>
       </w:r>
-      <w:bookmarkEnd w:id="16"/>
+      <w:bookmarkEnd w:id="15"/>
     </w:p>
     <w:p>
       <w:r>
@@ -6286,11 +6284,11 @@
           <w:numId w:val="22"/>
         </w:numPr>
       </w:pPr>
-      <w:bookmarkStart w:id="17" w:name="_Toc529742289"/>
+      <w:bookmarkStart w:id="16" w:name="_Toc529742289"/>
       <w:r>
         <w:t>Goals</w:t>
       </w:r>
-      <w:bookmarkEnd w:id="17"/>
+      <w:bookmarkEnd w:id="16"/>
     </w:p>
     <w:p>
       <w:pPr>
@@ -6534,31 +6532,31 @@
       <w:pPr>
         <w:pStyle w:val="Titolo2"/>
       </w:pPr>
-      <w:bookmarkStart w:id="18" w:name="_Toc529722989"/>
-      <w:bookmarkStart w:id="19" w:name="_Toc529722990"/>
-      <w:bookmarkStart w:id="20" w:name="_Toc529722991"/>
-      <w:bookmarkStart w:id="21" w:name="_Toc529722992"/>
-      <w:bookmarkStart w:id="22" w:name="_Toc529722993"/>
-      <w:bookmarkStart w:id="23" w:name="_Toc529742290"/>
+      <w:bookmarkStart w:id="17" w:name="_Toc529722989"/>
+      <w:bookmarkStart w:id="18" w:name="_Toc529722990"/>
+      <w:bookmarkStart w:id="19" w:name="_Toc529722991"/>
+      <w:bookmarkStart w:id="20" w:name="_Toc529722992"/>
+      <w:bookmarkStart w:id="21" w:name="_Toc529722993"/>
+      <w:bookmarkStart w:id="22" w:name="_Toc529742290"/>
+      <w:bookmarkEnd w:id="17"/>
       <w:bookmarkEnd w:id="18"/>
       <w:bookmarkEnd w:id="19"/>
       <w:bookmarkEnd w:id="20"/>
       <w:bookmarkEnd w:id="21"/>
+      <w:r>
+        <w:t>Definitions, Acronyms, Abbreviations</w:t>
+      </w:r>
       <w:bookmarkEnd w:id="22"/>
-      <w:r>
-        <w:t>Definitions, Acronyms, Abbreviations</w:t>
+    </w:p>
+    <w:p>
+      <w:pPr>
+        <w:pStyle w:val="Titolo3"/>
+      </w:pPr>
+      <w:bookmarkStart w:id="23" w:name="_Toc529742291"/>
+      <w:r>
+        <w:t>Definitions</w:t>
       </w:r>
       <w:bookmarkEnd w:id="23"/>
-    </w:p>
-    <w:p>
-      <w:pPr>
-        <w:pStyle w:val="Titolo3"/>
-      </w:pPr>
-      <w:bookmarkStart w:id="24" w:name="_Toc529742291"/>
-      <w:r>
-        <w:t>Definitions</w:t>
-      </w:r>
-      <w:bookmarkEnd w:id="24"/>
     </w:p>
     <w:p>
       <w:pPr>
@@ -6660,13 +6658,13 @@
       <w:pPr>
         <w:pStyle w:val="Titolo3"/>
       </w:pPr>
-      <w:bookmarkStart w:id="25" w:name="_Toc529722996"/>
-      <w:bookmarkStart w:id="26" w:name="_Toc529742292"/>
+      <w:bookmarkStart w:id="24" w:name="_Toc529722996"/>
+      <w:bookmarkStart w:id="25" w:name="_Toc529742292"/>
+      <w:bookmarkEnd w:id="24"/>
+      <w:r>
+        <w:t>Acronyms</w:t>
+      </w:r>
       <w:bookmarkEnd w:id="25"/>
-      <w:r>
-        <w:t>Acronyms</w:t>
-      </w:r>
-      <w:bookmarkEnd w:id="26"/>
     </w:p>
     <w:p>
       <w:pPr>
@@ -6796,11 +6794,11 @@
       <w:pPr>
         <w:pStyle w:val="Titolo2"/>
       </w:pPr>
-      <w:bookmarkStart w:id="27" w:name="_Toc529742293"/>
+      <w:bookmarkStart w:id="26" w:name="_Toc529742293"/>
       <w:r>
         <w:t>Reference Documents</w:t>
       </w:r>
-      <w:bookmarkEnd w:id="27"/>
+      <w:bookmarkEnd w:id="26"/>
     </w:p>
     <w:p>
       <w:pPr>
@@ -6861,86 +6859,86 @@
       <w:pPr>
         <w:pStyle w:val="Titolo2"/>
       </w:pPr>
-      <w:bookmarkStart w:id="28" w:name="_Toc529742294"/>
+      <w:bookmarkStart w:id="27" w:name="_Toc529742294"/>
       <w:r>
         <w:t>Document Structure</w:t>
       </w:r>
+      <w:bookmarkEnd w:id="27"/>
+    </w:p>
+    <w:p/>
+    <w:p>
+      <w:r>
+        <w:t xml:space="preserve">The first section is an </w:t>
+      </w:r>
+      <w:r>
+        <w:t>i</w:t>
+      </w:r>
+      <w:r>
+        <w:t>ntroduction. Its purpose is to provide a brief overview of the function of the system and the reasons for its development, its scope, and references to the development context. This introduction also includes the objectives of the project.</w:t>
+      </w:r>
+    </w:p>
+    <w:p>
+      <w:r>
+        <w:t>The second section presents an overall description of the project, including details on the shared phenomena and the domain models. The required functions are more precisely specified, with respect to the goals of the system, as well as the types of actors that can interact with the system.</w:t>
+      </w:r>
+    </w:p>
+    <w:p>
+      <w:r>
+        <w:t xml:space="preserve">The third part contains interface requirements, including: user interfaces, hardware interfaces, software interfaces and communication interfaces. This section analyzes even the requirements, from the domain properties to functional and </w:t>
+      </w:r>
+      <w:r>
+        <w:t>non-functional</w:t>
+      </w:r>
+      <w:r>
+        <w:t xml:space="preserve"> requirements</w:t>
+      </w:r>
+      <w:r>
+        <w:t>. The functional requirem</w:t>
+      </w:r>
+      <w:r>
+        <w:t>ents are defined by describing</w:t>
+      </w:r>
+      <w:r>
+        <w:t xml:space="preserve"> few scenarios and by using sequence diagrams and use cases.</w:t>
+      </w:r>
+    </w:p>
+    <w:p>
+      <w:r>
+        <w:t>The fourth section includes the alloy model and the discussion for its purpose. A world generated by it is shown.</w:t>
+      </w:r>
+    </w:p>
+    <w:p>
+      <w:r>
+        <w:t>The fifth section shows the effort spent by each group member that worked on this document.</w:t>
+      </w:r>
+    </w:p>
+    <w:p>
+      <w:r>
+        <w:t>The sixth section shows the reference documents.</w:t>
+      </w:r>
+      <w:r>
+        <w:br/>
+      </w:r>
+    </w:p>
+    <w:p>
+      <w:pPr>
+        <w:pStyle w:val="Titolo1"/>
+      </w:pPr>
+      <w:bookmarkStart w:id="28" w:name="_Toc529742295"/>
+      <w:r>
+        <w:t>Overall Description</w:t>
+      </w:r>
       <w:bookmarkEnd w:id="28"/>
     </w:p>
-    <w:p/>
-    <w:p>
-      <w:r>
-        <w:t xml:space="preserve">The first section is an </w:t>
-      </w:r>
-      <w:r>
-        <w:t>i</w:t>
-      </w:r>
-      <w:r>
-        <w:t>ntroduction. Its purpose is to provide a brief overview of the function of the system and the reasons for its development, its scope, and references to the development context. This introduction also includes the objectives of the project.</w:t>
-      </w:r>
-    </w:p>
-    <w:p>
-      <w:r>
-        <w:t>The second section presents an overall description of the project, including details on the shared phenomena and the domain models. The required functions are more precisely specified, with respect to the goals of the system, as well as the types of actors that can interact with the system.</w:t>
-      </w:r>
-    </w:p>
-    <w:p>
-      <w:r>
-        <w:t xml:space="preserve">The third part contains interface requirements, including: user interfaces, hardware interfaces, software interfaces and communication interfaces. This section analyzes even the requirements, from the domain properties to functional and </w:t>
-      </w:r>
-      <w:r>
-        <w:t>non-functional</w:t>
-      </w:r>
-      <w:r>
-        <w:t xml:space="preserve"> requirements</w:t>
-      </w:r>
-      <w:r>
-        <w:t>. The functional requirem</w:t>
-      </w:r>
-      <w:r>
-        <w:t>ents are defined by describing</w:t>
-      </w:r>
-      <w:r>
-        <w:t xml:space="preserve"> few scenarios and by using sequence diagrams and use cases.</w:t>
-      </w:r>
-    </w:p>
-    <w:p>
-      <w:r>
-        <w:t>The fourth section includes the alloy model and the discussion for its purpose. A world generated by it is shown.</w:t>
-      </w:r>
-    </w:p>
-    <w:p>
-      <w:r>
-        <w:t>The fifth section shows the effort spent by each group member that worked on this document.</w:t>
-      </w:r>
-    </w:p>
-    <w:p>
-      <w:r>
-        <w:t>The sixth section shows the reference documents.</w:t>
-      </w:r>
-      <w:r>
-        <w:br/>
-      </w:r>
-    </w:p>
-    <w:p>
-      <w:pPr>
-        <w:pStyle w:val="Titolo1"/>
-      </w:pPr>
-      <w:bookmarkStart w:id="29" w:name="_Toc529742295"/>
-      <w:r>
-        <w:t>Overall Description</w:t>
+    <w:p>
+      <w:pPr>
+        <w:pStyle w:val="Titolo2"/>
+      </w:pPr>
+      <w:bookmarkStart w:id="29" w:name="_Toc529742296"/>
+      <w:r>
+        <w:t>Product Perspective</w:t>
       </w:r>
       <w:bookmarkEnd w:id="29"/>
-    </w:p>
-    <w:p>
-      <w:pPr>
-        <w:pStyle w:val="Titolo2"/>
-      </w:pPr>
-      <w:bookmarkStart w:id="30" w:name="_Toc529742296"/>
-      <w:r>
-        <w:t>Product Perspective</w:t>
-      </w:r>
-      <w:bookmarkEnd w:id="30"/>
     </w:p>
     <w:p>
       <w:pPr>
@@ -6974,11 +6972,11 @@
       <w:r>
         <w:tab/>
       </w:r>
-      <w:bookmarkStart w:id="31" w:name="_Toc529742297"/>
+      <w:bookmarkStart w:id="30" w:name="_Toc529742297"/>
       <w:r>
         <w:t>Product Functions</w:t>
       </w:r>
-      <w:bookmarkEnd w:id="31"/>
+      <w:bookmarkEnd w:id="30"/>
     </w:p>
     <w:p>
       <w:r>
@@ -6996,7 +6994,7 @@
           <w:numId w:val="22"/>
         </w:numPr>
       </w:pPr>
-      <w:bookmarkStart w:id="32" w:name="_Toc529742298"/>
+      <w:bookmarkStart w:id="31" w:name="_Toc529742298"/>
       <w:r>
         <w:lastRenderedPageBreak/>
         <w:t>Monitor</w:t>
@@ -7004,7 +7002,7 @@
       <w:r>
         <w:t xml:space="preserve"> location and health status of individuals</w:t>
       </w:r>
-      <w:bookmarkEnd w:id="32"/>
+      <w:bookmarkEnd w:id="31"/>
     </w:p>
     <w:p>
       <w:r>
@@ -7097,16 +7095,16 @@
       <w:r>
         <w:t xml:space="preserve">iving in a certain </w:t>
       </w:r>
-      <w:commentRangeStart w:id="33"/>
+      <w:commentRangeStart w:id="32"/>
       <w:r>
         <w:t>geographical</w:t>
       </w:r>
-      <w:commentRangeEnd w:id="33"/>
+      <w:commentRangeEnd w:id="32"/>
       <w:r>
         <w:rPr>
           <w:rStyle w:val="Rimandocommento"/>
         </w:rPr>
-        <w:commentReference w:id="33"/>
+        <w:commentReference w:id="32"/>
       </w:r>
       <w:r>
         <w:t xml:space="preserve"> area, all those of a specific age range, etc.)</w:t>
@@ -7223,11 +7221,11 @@
           <w:numId w:val="22"/>
         </w:numPr>
       </w:pPr>
-      <w:bookmarkStart w:id="34" w:name="_Toc529742299"/>
+      <w:bookmarkStart w:id="33" w:name="_Toc529742299"/>
       <w:r>
         <w:t>Send ambulance in case of emergency</w:t>
       </w:r>
-      <w:bookmarkEnd w:id="34"/>
+      <w:bookmarkEnd w:id="33"/>
     </w:p>
     <w:p>
       <w:pPr>
@@ -7254,11 +7252,11 @@
       <w:pPr>
         <w:pStyle w:val="Titolo2"/>
       </w:pPr>
-      <w:bookmarkStart w:id="35" w:name="_Toc529742300"/>
+      <w:bookmarkStart w:id="34" w:name="_Toc529742300"/>
       <w:r>
         <w:t>User Characteristics</w:t>
       </w:r>
-      <w:bookmarkEnd w:id="35"/>
+      <w:bookmarkEnd w:id="34"/>
     </w:p>
     <w:p>
       <w:r>
@@ -7390,143 +7388,143 @@
       <w:pPr>
         <w:pStyle w:val="Titolo2"/>
       </w:pPr>
-      <w:bookmarkStart w:id="36" w:name="_Toc529742301"/>
+      <w:bookmarkStart w:id="35" w:name="_Toc529742301"/>
       <w:r>
         <w:t>Constraints</w:t>
       </w:r>
+      <w:bookmarkEnd w:id="35"/>
+    </w:p>
+    <w:p>
+      <w:pPr>
+        <w:pStyle w:val="Titolo3"/>
+      </w:pPr>
+      <w:bookmarkStart w:id="36" w:name="_Toc529742302"/>
+      <w:r>
+        <w:t>Regulatory policies</w:t>
+      </w:r>
       <w:bookmarkEnd w:id="36"/>
     </w:p>
     <w:p>
+      <w:r>
+        <w:t>The system</w:t>
+      </w:r>
+      <w:r>
+        <w:t xml:space="preserve"> will require billing information</w:t>
+      </w:r>
+      <w:r>
+        <w:t xml:space="preserve"> from users subscribed to paid services</w:t>
+      </w:r>
+      <w:r>
+        <w:t xml:space="preserve">, that will be stored securely and used according to </w:t>
+      </w:r>
+      <w:r>
+        <w:t>the service terms and conditions.</w:t>
+      </w:r>
+      <w:r>
+        <w:t xml:space="preserve"> All personal data will be kept private </w:t>
+      </w:r>
+      <w:r>
+        <w:t>and, in any circumstance,</w:t>
+      </w:r>
+      <w:r>
+        <w:t xml:space="preserve"> will be sold to th</w:t>
+      </w:r>
+      <w:r>
+        <w:t>ird-party</w:t>
+      </w:r>
+      <w:r>
+        <w:t xml:space="preserve">. </w:t>
+      </w:r>
+      <w:r>
+        <w:t>In order to render</w:t>
+      </w:r>
+      <w:r>
+        <w:t xml:space="preserve"> </w:t>
+      </w:r>
+      <w:r>
+        <w:t>aware,</w:t>
+      </w:r>
+      <w:r>
+        <w:t xml:space="preserve"> the user </w:t>
+      </w:r>
+      <w:r>
+        <w:t xml:space="preserve">of the fact that all </w:t>
+      </w:r>
+      <w:r>
+        <w:t>his</w:t>
+      </w:r>
+      <w:r>
+        <w:t xml:space="preserve"> personal data will be stored on Data4Help’s servers</w:t>
+      </w:r>
+      <w:r>
+        <w:t xml:space="preserve">, during the registration procedure </w:t>
+      </w:r>
+      <w:r>
+        <w:t xml:space="preserve">it will be forced to read a clear and concise document containing all privacy </w:t>
+      </w:r>
+      <w:r>
+        <w:t>information.</w:t>
+      </w:r>
+    </w:p>
+    <w:p>
       <w:pPr>
         <w:pStyle w:val="Titolo3"/>
       </w:pPr>
-      <w:bookmarkStart w:id="37" w:name="_Toc529742302"/>
-      <w:r>
-        <w:t>Regulatory policies</w:t>
+      <w:bookmarkStart w:id="37" w:name="_Toc529742303"/>
+      <w:r>
+        <w:t>Hardware limitations</w:t>
       </w:r>
       <w:bookmarkEnd w:id="37"/>
     </w:p>
     <w:p>
-      <w:r>
-        <w:t>The system</w:t>
-      </w:r>
-      <w:r>
-        <w:t xml:space="preserve"> will require billing information</w:t>
-      </w:r>
-      <w:r>
-        <w:t xml:space="preserve"> from users subscribed to paid services</w:t>
-      </w:r>
-      <w:r>
-        <w:t xml:space="preserve">, that will be stored securely and used according to </w:t>
-      </w:r>
-      <w:r>
-        <w:t>the service terms and conditions.</w:t>
-      </w:r>
-      <w:r>
-        <w:t xml:space="preserve"> All personal data will be kept private </w:t>
-      </w:r>
-      <w:r>
-        <w:t>and, in any circumstance,</w:t>
-      </w:r>
-      <w:r>
-        <w:t xml:space="preserve"> will be sold to th</w:t>
-      </w:r>
-      <w:r>
-        <w:t>ird-party</w:t>
-      </w:r>
-      <w:r>
-        <w:t xml:space="preserve">. </w:t>
-      </w:r>
-      <w:r>
-        <w:t>In order to render</w:t>
-      </w:r>
-      <w:r>
-        <w:t xml:space="preserve"> </w:t>
-      </w:r>
-      <w:r>
-        <w:t>aware,</w:t>
-      </w:r>
-      <w:r>
-        <w:t xml:space="preserve"> the user </w:t>
-      </w:r>
-      <w:r>
-        <w:t xml:space="preserve">of the fact that all </w:t>
-      </w:r>
-      <w:r>
-        <w:t>his</w:t>
-      </w:r>
-      <w:r>
-        <w:t xml:space="preserve"> personal data will be stored on Data4Help’s servers</w:t>
-      </w:r>
-      <w:r>
-        <w:t xml:space="preserve">, during the registration procedure </w:t>
-      </w:r>
-      <w:r>
-        <w:t xml:space="preserve">it will be forced to read a clear and concise document containing all privacy </w:t>
-      </w:r>
-      <w:r>
-        <w:t>information.</w:t>
-      </w:r>
+      <w:pPr>
+        <w:pStyle w:val="Titolo6"/>
+      </w:pPr>
+      <w:r>
+        <w:t>Mobile app</w:t>
+      </w:r>
+    </w:p>
+    <w:p>
+      <w:pPr>
+        <w:pStyle w:val="Titolo7"/>
+      </w:pPr>
+      <w:r>
+        <w:t>IOS/</w:t>
+      </w:r>
+      <w:r>
+        <w:t>Android Smartphone.</w:t>
+      </w:r>
+    </w:p>
+    <w:p>
+      <w:pPr>
+        <w:pStyle w:val="Titolo7"/>
+      </w:pPr>
+      <w:r>
+        <w:t>2G/3G/4G connection.</w:t>
+      </w:r>
+    </w:p>
+    <w:p>
+      <w:pPr>
+        <w:pStyle w:val="Titolo7"/>
+      </w:pPr>
+      <w:r>
+        <w:t>GPS</w:t>
+      </w:r>
+    </w:p>
+    <w:p>
+      <w:pPr>
+        <w:pStyle w:val="Nessunaspaziatura"/>
+      </w:pPr>
     </w:p>
     <w:p>
       <w:pPr>
         <w:pStyle w:val="Titolo3"/>
       </w:pPr>
-      <w:bookmarkStart w:id="38" w:name="_Toc529742303"/>
-      <w:r>
-        <w:t>Hardware limitations</w:t>
+      <w:bookmarkStart w:id="38" w:name="_Toc529742304"/>
+      <w:r>
+        <w:t>Interfaces to other applications</w:t>
       </w:r>
       <w:bookmarkEnd w:id="38"/>
-    </w:p>
-    <w:p>
-      <w:pPr>
-        <w:pStyle w:val="Titolo6"/>
-      </w:pPr>
-      <w:r>
-        <w:t>Mobile app</w:t>
-      </w:r>
-    </w:p>
-    <w:p>
-      <w:pPr>
-        <w:pStyle w:val="Titolo7"/>
-      </w:pPr>
-      <w:r>
-        <w:t>IOS/</w:t>
-      </w:r>
-      <w:r>
-        <w:t>Android Smartphone.</w:t>
-      </w:r>
-    </w:p>
-    <w:p>
-      <w:pPr>
-        <w:pStyle w:val="Titolo7"/>
-      </w:pPr>
-      <w:r>
-        <w:t>2G/3G/4G connection.</w:t>
-      </w:r>
-    </w:p>
-    <w:p>
-      <w:pPr>
-        <w:pStyle w:val="Titolo7"/>
-      </w:pPr>
-      <w:r>
-        <w:t>GPS</w:t>
-      </w:r>
-    </w:p>
-    <w:p>
-      <w:pPr>
-        <w:pStyle w:val="Nessunaspaziatura"/>
-      </w:pPr>
-    </w:p>
-    <w:p>
-      <w:pPr>
-        <w:pStyle w:val="Titolo3"/>
-      </w:pPr>
-      <w:bookmarkStart w:id="39" w:name="_Toc529742304"/>
-      <w:r>
-        <w:t>Interfaces to other applications</w:t>
-      </w:r>
-      <w:bookmarkEnd w:id="39"/>
       <w:r>
         <w:t xml:space="preserve"> </w:t>
       </w:r>
@@ -7554,24 +7552,24 @@
       <w:pPr>
         <w:pStyle w:val="Titolo2"/>
       </w:pPr>
-      <w:bookmarkStart w:id="40" w:name="_Toc529742305"/>
+      <w:bookmarkStart w:id="39" w:name="_Toc529742305"/>
       <w:r>
         <w:t>Assumptions, Dependencies</w:t>
       </w:r>
+      <w:bookmarkEnd w:id="39"/>
+    </w:p>
+    <w:p>
+      <w:pPr>
+        <w:pStyle w:val="Titolo3"/>
+      </w:pPr>
+      <w:bookmarkStart w:id="40" w:name="_Toc529742306"/>
+      <w:r>
+        <w:t>Text assumption</w:t>
+      </w:r>
+      <w:r>
+        <w:t>s</w:t>
+      </w:r>
       <w:bookmarkEnd w:id="40"/>
-    </w:p>
-    <w:p>
-      <w:pPr>
-        <w:pStyle w:val="Titolo3"/>
-      </w:pPr>
-      <w:bookmarkStart w:id="41" w:name="_Toc529742306"/>
-      <w:r>
-        <w:t>Text assumption</w:t>
-      </w:r>
-      <w:r>
-        <w:t>s</w:t>
-      </w:r>
-      <w:bookmarkEnd w:id="41"/>
     </w:p>
     <w:p>
       <w:pPr>
@@ -7652,14 +7650,14 @@
           <w:numId w:val="22"/>
         </w:numPr>
       </w:pPr>
-      <w:bookmarkStart w:id="42" w:name="_Toc529742307"/>
+      <w:bookmarkStart w:id="41" w:name="_Toc529742307"/>
       <w:r>
         <w:t>Domain assumption</w:t>
       </w:r>
       <w:r>
         <w:t>s</w:t>
       </w:r>
-      <w:bookmarkEnd w:id="42"/>
+      <w:bookmarkEnd w:id="41"/>
     </w:p>
     <w:p>
       <w:r>
@@ -7704,9 +7702,76 @@
       <w:r>
         <w:t xml:space="preserve"> provide accurate data on his/her </w:t>
       </w:r>
+      <w:commentRangeStart w:id="42"/>
+      <w:r>
+        <w:t>location</w:t>
+      </w:r>
+      <w:commentRangeEnd w:id="42"/>
+      <w:r>
+        <w:rPr>
+          <w:rStyle w:val="Rimandocommento"/>
+        </w:rPr>
+        <w:commentReference w:id="42"/>
+      </w:r>
+      <w:r>
+        <w:t>.</w:t>
+      </w:r>
+    </w:p>
+    <w:p>
+      <w:r>
+        <w:lastRenderedPageBreak/>
+        <w:t>[D3] T</w:t>
+      </w:r>
+      <w:r>
+        <w:t>he application has access to emergency numbers to call in case of emergency</w:t>
+      </w:r>
+      <w:r>
+        <w:t>.</w:t>
+      </w:r>
+    </w:p>
+    <w:p>
+      <w:r>
+        <w:t xml:space="preserve">[D4] </w:t>
+      </w:r>
+      <w:r>
+        <w:t xml:space="preserve">There is an external service that will </w:t>
+      </w:r>
+      <w:proofErr w:type="gramStart"/>
+      <w:r>
+        <w:t>be in charge of</w:t>
+      </w:r>
+      <w:proofErr w:type="gramEnd"/>
+      <w:r>
+        <w:t xml:space="preserve"> the payment information validity and the</w:t>
+      </w:r>
+      <w:r>
+        <w:t xml:space="preserve"> </w:t>
+      </w:r>
+      <w:r>
+        <w:t>secur</w:t>
+      </w:r>
+      <w:r>
+        <w:t xml:space="preserve">e </w:t>
+      </w:r>
+      <w:r>
+        <w:t>payment transactions.</w:t>
+      </w:r>
+    </w:p>
+    <w:p>
       <w:commentRangeStart w:id="43"/>
-      <w:r>
-        <w:t>location</w:t>
+      <w:commentRangeStart w:id="44"/>
+      <w:commentRangeStart w:id="45"/>
+      <w:r>
+        <w:t xml:space="preserve">[D5] </w:t>
+      </w:r>
+      <w:r>
+        <w:t>All information entered by the user</w:t>
+      </w:r>
+      <w:r>
+        <w:t xml:space="preserve"> during registration in the service</w:t>
+      </w:r>
+      <w:r>
+        <w:t xml:space="preserve"> is correct.</w:t>
       </w:r>
       <w:commentRangeEnd w:id="43"/>
       <w:r>
@@ -7715,66 +7780,6 @@
         </w:rPr>
         <w:commentReference w:id="43"/>
       </w:r>
-      <w:r>
-        <w:t>.</w:t>
-      </w:r>
-    </w:p>
-    <w:p>
-      <w:r>
-        <w:lastRenderedPageBreak/>
-        <w:t>[D3] T</w:t>
-      </w:r>
-      <w:r>
-        <w:t>he application has access to emergency numbers to call in case of emergency</w:t>
-      </w:r>
-      <w:r>
-        <w:t>.</w:t>
-      </w:r>
-    </w:p>
-    <w:p>
-      <w:r>
-        <w:t xml:space="preserve">[D4] </w:t>
-      </w:r>
-      <w:r>
-        <w:t xml:space="preserve">There is an external service that will </w:t>
-      </w:r>
-      <w:proofErr w:type="gramStart"/>
-      <w:r>
-        <w:t>be in charge of</w:t>
-      </w:r>
-      <w:proofErr w:type="gramEnd"/>
-      <w:r>
-        <w:t xml:space="preserve"> the payment information validity and the</w:t>
-      </w:r>
-      <w:r>
-        <w:t xml:space="preserve"> </w:t>
-      </w:r>
-      <w:r>
-        <w:t>secur</w:t>
-      </w:r>
-      <w:r>
-        <w:t xml:space="preserve">e </w:t>
-      </w:r>
-      <w:r>
-        <w:t>payment transactions.</w:t>
-      </w:r>
-    </w:p>
-    <w:p>
-      <w:commentRangeStart w:id="44"/>
-      <w:commentRangeStart w:id="45"/>
-      <w:commentRangeStart w:id="46"/>
-      <w:r>
-        <w:t xml:space="preserve">[D5] </w:t>
-      </w:r>
-      <w:r>
-        <w:t>All information entered by the user</w:t>
-      </w:r>
-      <w:r>
-        <w:t xml:space="preserve"> during registration in the service</w:t>
-      </w:r>
-      <w:r>
-        <w:t xml:space="preserve"> is correct.</w:t>
-      </w:r>
       <w:commentRangeEnd w:id="44"/>
       <w:r>
         <w:rPr>
@@ -7789,13 +7794,6 @@
         </w:rPr>
         <w:commentReference w:id="45"/>
       </w:r>
-      <w:commentRangeEnd w:id="46"/>
-      <w:r>
-        <w:rPr>
-          <w:rStyle w:val="Rimandocommento"/>
-        </w:rPr>
-        <w:commentReference w:id="46"/>
-      </w:r>
     </w:p>
     <w:p>
       <w:r>
@@ -7886,22 +7884,22 @@
       <w:pPr>
         <w:pStyle w:val="Titolo1"/>
       </w:pPr>
-      <w:bookmarkStart w:id="47" w:name="_Toc529742308"/>
+      <w:bookmarkStart w:id="46" w:name="_Toc529742308"/>
       <w:r>
         <w:lastRenderedPageBreak/>
         <w:t>Specific Requirements</w:t>
       </w:r>
+      <w:bookmarkEnd w:id="46"/>
+    </w:p>
+    <w:p>
+      <w:pPr>
+        <w:pStyle w:val="Titolo2"/>
+      </w:pPr>
+      <w:bookmarkStart w:id="47" w:name="_Toc529742309"/>
+      <w:r>
+        <w:t>External Interface Requirements</w:t>
+      </w:r>
       <w:bookmarkEnd w:id="47"/>
-    </w:p>
-    <w:p>
-      <w:pPr>
-        <w:pStyle w:val="Titolo2"/>
-      </w:pPr>
-      <w:bookmarkStart w:id="48" w:name="_Toc529742309"/>
-      <w:r>
-        <w:t>External Interface Requirements</w:t>
-      </w:r>
-      <w:bookmarkEnd w:id="48"/>
     </w:p>
     <w:p/>
     <w:p>
@@ -7912,11 +7910,11 @@
           <w:numId w:val="22"/>
         </w:numPr>
       </w:pPr>
-      <w:bookmarkStart w:id="49" w:name="_Toc529742310"/>
+      <w:bookmarkStart w:id="48" w:name="_Toc529742310"/>
       <w:r>
         <w:t>User Interfaces</w:t>
       </w:r>
-      <w:bookmarkEnd w:id="49"/>
+      <w:bookmarkEnd w:id="48"/>
     </w:p>
     <w:p/>
     <w:p>
@@ -8612,11 +8610,11 @@
       <w:pPr>
         <w:pStyle w:val="Titolo3"/>
       </w:pPr>
-      <w:bookmarkStart w:id="50" w:name="_Toc529742311"/>
+      <w:bookmarkStart w:id="49" w:name="_Toc529742311"/>
       <w:r>
         <w:t>Hardware Interfaces</w:t>
       </w:r>
-      <w:bookmarkEnd w:id="50"/>
+      <w:bookmarkEnd w:id="49"/>
     </w:p>
     <w:p>
       <w:pPr>
@@ -8655,15 +8653,15 @@
       <w:pPr>
         <w:pStyle w:val="Titolo3"/>
       </w:pPr>
-      <w:bookmarkStart w:id="51" w:name="_Toc529742312"/>
+      <w:bookmarkStart w:id="50" w:name="_Toc529742312"/>
       <w:r>
         <w:t xml:space="preserve">Software </w:t>
       </w:r>
-      <w:commentRangeStart w:id="52"/>
+      <w:commentRangeStart w:id="51"/>
       <w:r>
         <w:t>Interfaces</w:t>
       </w:r>
-      <w:commentRangeEnd w:id="52"/>
+      <w:commentRangeEnd w:id="51"/>
       <w:r>
         <w:rPr>
           <w:rStyle w:val="Rimandocommento"/>
@@ -8672,9 +8670,9 @@
           <w:bCs w:val="0"/>
           <w:color w:val="auto"/>
         </w:rPr>
-        <w:commentReference w:id="52"/>
-      </w:r>
-      <w:bookmarkEnd w:id="51"/>
+        <w:commentReference w:id="51"/>
+      </w:r>
+      <w:bookmarkEnd w:id="50"/>
     </w:p>
     <w:p>
       <w:r>
@@ -8747,21 +8745,21 @@
       <w:pPr>
         <w:pStyle w:val="Titolo3"/>
       </w:pPr>
-      <w:bookmarkStart w:id="53" w:name="_Toc529742313"/>
+      <w:bookmarkStart w:id="52" w:name="_Toc529742313"/>
       <w:r>
         <w:t>Communication Interfaces</w:t>
       </w:r>
-      <w:bookmarkStart w:id="54" w:name="_Toc529274191"/>
-      <w:bookmarkStart w:id="55" w:name="_Toc529274260"/>
-      <w:bookmarkStart w:id="56" w:name="_Toc529274352"/>
-      <w:bookmarkStart w:id="57" w:name="_Toc529274443"/>
-      <w:bookmarkStart w:id="58" w:name="_Toc529458632"/>
+      <w:bookmarkStart w:id="53" w:name="_Toc529274191"/>
+      <w:bookmarkStart w:id="54" w:name="_Toc529274260"/>
+      <w:bookmarkStart w:id="55" w:name="_Toc529274352"/>
+      <w:bookmarkStart w:id="56" w:name="_Toc529274443"/>
+      <w:bookmarkStart w:id="57" w:name="_Toc529458632"/>
+      <w:bookmarkEnd w:id="52"/>
       <w:bookmarkEnd w:id="53"/>
       <w:bookmarkEnd w:id="54"/>
       <w:bookmarkEnd w:id="55"/>
       <w:bookmarkEnd w:id="56"/>
       <w:bookmarkEnd w:id="57"/>
-      <w:bookmarkEnd w:id="58"/>
     </w:p>
     <w:p>
       <w:r>
@@ -8795,12 +8793,12 @@
       <w:pPr>
         <w:pStyle w:val="Titolo2"/>
       </w:pPr>
-      <w:bookmarkStart w:id="59" w:name="_Toc529742314"/>
+      <w:bookmarkStart w:id="58" w:name="_Toc529742314"/>
       <w:r>
         <w:lastRenderedPageBreak/>
         <w:t>Functional Requirements</w:t>
       </w:r>
-      <w:bookmarkEnd w:id="59"/>
+      <w:bookmarkEnd w:id="58"/>
     </w:p>
     <w:p/>
     <w:p>
@@ -8917,7 +8915,13 @@
         <w:ind w:firstLine="426"/>
       </w:pPr>
       <w:r>
-        <w:t>[R14] A visitor must accept the terms and conditions of the service</w:t>
+        <w:t>[R</w:t>
+      </w:r>
+      <w:r>
+        <w:t>4</w:t>
+      </w:r>
+      <w:r>
+        <w:t>] A visitor must accept the terms and conditions of the service</w:t>
       </w:r>
       <w:r>
         <w:t>.</w:t>
@@ -9007,7 +9011,7 @@
         <w:ind w:left="426"/>
       </w:pPr>
       <w:r>
-        <w:t>[R15] A Visitor must be able to register to the service by providing only the necessary requested business’ information.</w:t>
+        <w:t>[R5] A Visitor must be able to register to the service by providing only the necessary requested business’ information.</w:t>
       </w:r>
     </w:p>
     <w:p>
@@ -9015,7 +9019,13 @@
         <w:ind w:firstLine="426"/>
       </w:pPr>
       <w:r>
-        <w:t>[R14] A visitor must accept the terms and conditions of the service.</w:t>
+        <w:t>[R</w:t>
+      </w:r>
+      <w:r>
+        <w:t>4</w:t>
+      </w:r>
+      <w:r>
+        <w:t>] A visitor must accept the terms and conditions of the service.</w:t>
       </w:r>
     </w:p>
     <w:p>
@@ -9024,9 +9034,6 @@
       </w:pPr>
       <w:r>
         <w:t>[R</w:t>
-      </w:r>
-      <w:r>
-        <w:t>1</w:t>
       </w:r>
       <w:r>
         <w:t>6</w:t>
@@ -9112,6 +9119,20 @@
       </w:r>
       <w:r>
         <w:t xml:space="preserve"> accepted during the registration process.</w:t>
+      </w:r>
+    </w:p>
+    <w:p>
+      <w:pPr>
+        <w:ind w:firstLine="426"/>
+      </w:pPr>
+      <w:r>
+        <w:t>[R</w:t>
+      </w:r>
+      <w:r>
+        <w:t>7</w:t>
+      </w:r>
+      <w:r>
+        <w:t>] A registered Private Customer must be able to manage his subscriptions.</w:t>
       </w:r>
     </w:p>
     <w:p>
@@ -9160,6 +9181,7 @@
         <w:ind w:left="426"/>
       </w:pPr>
       <w:r>
+        <w:lastRenderedPageBreak/>
         <w:t>[D2] T</w:t>
       </w:r>
       <w:r>
@@ -9182,7 +9204,6 @@
         <w:ind w:firstLine="426"/>
       </w:pPr>
       <w:r>
-        <w:lastRenderedPageBreak/>
         <w:t>[D</w:t>
       </w:r>
       <w:r>
@@ -9219,7 +9240,13 @@
         <w:ind w:left="426"/>
       </w:pPr>
       <w:r>
-        <w:t>[R24] The system presents all the gathered data from the Private Customer.</w:t>
+        <w:t>[R</w:t>
+      </w:r>
+      <w:r>
+        <w:t>8</w:t>
+      </w:r>
+      <w:r>
+        <w:t>] The system presents all the gathered data from the Private Customer.</w:t>
       </w:r>
     </w:p>
     <w:p/>
@@ -9373,7 +9400,13 @@
         <w:ind w:left="426"/>
       </w:pPr>
       <w:r>
-        <w:t xml:space="preserve">[R4] </w:t>
+        <w:t>[R</w:t>
+      </w:r>
+      <w:r>
+        <w:t>9</w:t>
+      </w:r>
+      <w:r>
+        <w:t xml:space="preserve">] </w:t>
       </w:r>
       <w:r>
         <w:t xml:space="preserve">The system </w:t>
@@ -9413,7 +9446,44 @@
         <w:ind w:left="426"/>
       </w:pPr>
       <w:r>
-        <w:t xml:space="preserve">[R19] </w:t>
+        <w:t>[R</w:t>
+      </w:r>
+      <w:r>
+        <w:t>10</w:t>
+      </w:r>
+      <w:r>
+        <w:t xml:space="preserve">] The system </w:t>
+      </w:r>
+      <w:r>
+        <w:t xml:space="preserve">will present anonymous data only if the </w:t>
+      </w:r>
+      <w:r>
+        <w:rPr>
+          <w:sz w:val="23"/>
+          <w:szCs w:val="23"/>
+        </w:rPr>
+        <w:t>number of individuals whose data satisfy the request is higher than 1000</w:t>
+      </w:r>
+      <w:r>
+        <w:rPr>
+          <w:sz w:val="23"/>
+          <w:szCs w:val="23"/>
+        </w:rPr>
+        <w:t>.</w:t>
+      </w:r>
+    </w:p>
+    <w:p>
+      <w:pPr>
+        <w:ind w:left="426"/>
+      </w:pPr>
+      <w:r>
+        <w:t>[R</w:t>
+      </w:r>
+      <w:r>
+        <w:t>11</w:t>
+      </w:r>
+      <w:r>
+        <w:t xml:space="preserve">] </w:t>
       </w:r>
       <w:r>
         <w:t>To monitor specific Private Customer’s data, the request</w:t>
@@ -9467,6 +9537,7 @@
         <w:ind w:left="426"/>
       </w:pPr>
       <w:r>
+        <w:lastRenderedPageBreak/>
         <w:t>[R3] A registered user must be able to login using the credentials accepted during the registration process.</w:t>
       </w:r>
     </w:p>
@@ -9475,7 +9546,13 @@
         <w:ind w:left="426"/>
       </w:pPr>
       <w:r>
-        <w:t xml:space="preserve">[R5] The system </w:t>
+        <w:t>[R</w:t>
+      </w:r>
+      <w:r>
+        <w:t>12</w:t>
+      </w:r>
+      <w:r>
+        <w:t xml:space="preserve">] The system </w:t>
       </w:r>
       <w:proofErr w:type="gramStart"/>
       <w:r>
@@ -9492,7 +9569,13 @@
         <w:t xml:space="preserve">anonymized </w:t>
       </w:r>
       <w:r>
-        <w:t>data to be requested can have</w:t>
+        <w:t xml:space="preserve">data </w:t>
+      </w:r>
+      <w:r>
+        <w:t>request</w:t>
+      </w:r>
+      <w:r>
+        <w:t xml:space="preserve"> can have</w:t>
       </w:r>
       <w:r>
         <w:t>.</w:t>
@@ -9503,8 +9586,13 @@
         <w:ind w:left="426"/>
       </w:pPr>
       <w:r>
-        <w:lastRenderedPageBreak/>
-        <w:t>[R6]</w:t>
+        <w:t>[R</w:t>
+      </w:r>
+      <w:r>
+        <w:t>13</w:t>
+      </w:r>
+      <w:r>
+        <w:t>]</w:t>
       </w:r>
       <w:r>
         <w:t xml:space="preserve"> </w:t>
@@ -9525,23 +9613,6 @@
       </w:r>
       <w:r>
         <w:t>two options he/she has: anonymized data or specific individual data.</w:t>
-      </w:r>
-    </w:p>
-    <w:p>
-      <w:pPr>
-        <w:ind w:left="426"/>
-      </w:pPr>
-      <w:r>
-        <w:t xml:space="preserve">[R7] </w:t>
-      </w:r>
-      <w:r>
-        <w:t xml:space="preserve">The system </w:t>
-      </w:r>
-      <w:r>
-        <w:t>will accept any request for which the number of individuals whose data satisfy the request is higher than 1000</w:t>
-      </w:r>
-      <w:r>
-        <w:t>, if the number is lower, the request is rejected.</w:t>
       </w:r>
     </w:p>
     <w:p>
@@ -9655,7 +9726,13 @@
         <w:ind w:left="426"/>
       </w:pPr>
       <w:r>
-        <w:t xml:space="preserve">[R8] </w:t>
+        <w:t>[R</w:t>
+      </w:r>
+      <w:r>
+        <w:t>14</w:t>
+      </w:r>
+      <w:r>
+        <w:t xml:space="preserve">] </w:t>
       </w:r>
       <w:r>
         <w:t xml:space="preserve">The system </w:t>
@@ -9677,7 +9754,13 @@
         <w:ind w:left="426"/>
       </w:pPr>
       <w:r>
-        <w:t xml:space="preserve">[R9] The system </w:t>
+        <w:t>[R</w:t>
+      </w:r>
+      <w:r>
+        <w:t>15</w:t>
+      </w:r>
+      <w:r>
+        <w:t xml:space="preserve">] The system </w:t>
       </w:r>
       <w:proofErr w:type="gramStart"/>
       <w:r>
@@ -9696,7 +9779,13 @@
         <w:ind w:left="426"/>
       </w:pPr>
       <w:r>
-        <w:t xml:space="preserve">[R10] </w:t>
+        <w:t>[R1</w:t>
+      </w:r>
+      <w:r>
+        <w:t>6</w:t>
+      </w:r>
+      <w:r>
+        <w:t xml:space="preserve">] </w:t>
       </w:r>
       <w:r>
         <w:t xml:space="preserve">The system gives the possibility to the PC to accept </w:t>
@@ -9704,16 +9793,16 @@
       <w:r>
         <w:t xml:space="preserve">and refuse the </w:t>
       </w:r>
-      <w:commentRangeStart w:id="60"/>
+      <w:commentRangeStart w:id="59"/>
       <w:r>
         <w:t>request</w:t>
       </w:r>
-      <w:commentRangeEnd w:id="60"/>
+      <w:commentRangeEnd w:id="59"/>
       <w:r>
         <w:rPr>
           <w:rStyle w:val="Rimandocommento"/>
         </w:rPr>
-        <w:commentReference w:id="60"/>
+        <w:commentReference w:id="59"/>
       </w:r>
       <w:r>
         <w:t>.</w:t>
@@ -9773,15 +9862,13 @@
         <w:ind w:left="426"/>
       </w:pPr>
       <w:r>
-        <w:t xml:space="preserve">[R5] The system </w:t>
-      </w:r>
-      <w:proofErr w:type="gramStart"/>
-      <w:r>
-        <w:t>has to</w:t>
-      </w:r>
-      <w:proofErr w:type="gramEnd"/>
-      <w:r>
-        <w:t xml:space="preserve"> show to the BC </w:t>
+        <w:t>[R</w:t>
+      </w:r>
+      <w:r>
+        <w:t>12</w:t>
+      </w:r>
+      <w:r>
+        <w:t xml:space="preserve">] The system has to show to the BC </w:t>
       </w:r>
       <w:r>
         <w:t xml:space="preserve">all the possible characteristics that the </w:t>
@@ -9790,7 +9877,15 @@
         <w:t xml:space="preserve">anonymized </w:t>
       </w:r>
       <w:r>
-        <w:t>data to be requested can have</w:t>
+        <w:t xml:space="preserve">data </w:t>
+      </w:r>
+      <w:r>
+        <w:t>request</w:t>
+      </w:r>
+      <w:bookmarkStart w:id="60" w:name="_GoBack"/>
+      <w:bookmarkEnd w:id="60"/>
+      <w:r>
+        <w:t xml:space="preserve"> can have</w:t>
       </w:r>
       <w:r>
         <w:t>.</w:t>
@@ -9801,7 +9896,13 @@
         <w:ind w:left="426"/>
       </w:pPr>
       <w:r>
-        <w:t xml:space="preserve">[R11] </w:t>
+        <w:t>[R1</w:t>
+      </w:r>
+      <w:r>
+        <w:t>7</w:t>
+      </w:r>
+      <w:r>
+        <w:t xml:space="preserve">] </w:t>
       </w:r>
       <w:r>
         <w:t xml:space="preserve">The system periodically </w:t>
@@ -9821,7 +9922,13 @@
         <w:ind w:left="426"/>
       </w:pPr>
       <w:r>
-        <w:t xml:space="preserve">[R12] The system </w:t>
+        <w:t>[R1</w:t>
+      </w:r>
+      <w:r>
+        <w:t>8</w:t>
+      </w:r>
+      <w:r>
+        <w:t xml:space="preserve">] The system </w:t>
       </w:r>
       <w:r>
         <w:t>updates</w:t>
@@ -9847,7 +9954,7 @@
         <w:t>[R</w:t>
       </w:r>
       <w:r>
-        <w:t>20</w:t>
+        <w:t>19</w:t>
       </w:r>
       <w:r>
         <w:t>]</w:t>
@@ -9892,6 +9999,7 @@
         <w:rPr>
           <w:b/>
         </w:rPr>
+        <w:lastRenderedPageBreak/>
         <w:t>[G9] Allow a PC in serious health conditions to receive an ambulance in the shortest possible time.</w:t>
       </w:r>
     </w:p>
@@ -9922,7 +10030,6 @@
         <w:ind w:left="426"/>
       </w:pPr>
       <w:r>
-        <w:lastRenderedPageBreak/>
         <w:t>[D2] T</w:t>
       </w:r>
       <w:r>
@@ -10026,7 +10133,13 @@
         <w:ind w:left="426"/>
       </w:pPr>
       <w:r>
-        <w:t>[R13]</w:t>
+        <w:t>[R</w:t>
+      </w:r>
+      <w:r>
+        <w:t>20</w:t>
+      </w:r>
+      <w:r>
+        <w:t>]</w:t>
       </w:r>
       <w:r>
         <w:t xml:space="preserve"> </w:t>
@@ -10044,6 +10157,28 @@
       </w:r>
       <w:r>
         <w:t>.</w:t>
+      </w:r>
+    </w:p>
+    <w:p>
+      <w:pPr>
+        <w:ind w:left="426"/>
+      </w:pPr>
+      <w:r>
+        <w:t>[R</w:t>
+      </w:r>
+      <w:r>
+        <w:t>21</w:t>
+      </w:r>
+      <w:r>
+        <w:t xml:space="preserve">] The mobile application </w:t>
+      </w:r>
+      <w:proofErr w:type="gramStart"/>
+      <w:r>
+        <w:t>has to</w:t>
+      </w:r>
+      <w:proofErr w:type="gramEnd"/>
+      <w:r>
+        <w:t xml:space="preserve"> be capable of judging the health status of a Private Customer</w:t>
       </w:r>
     </w:p>
     <w:p>
@@ -10072,11 +10207,16 @@
     </w:p>
     <w:p>
       <w:pPr>
-        <w:pStyle w:val="Nessunaspaziatura"/>
-        <w:ind w:firstLine="426"/>
-      </w:pPr>
-      <w:r>
-        <w:t xml:space="preserve">[R21] The system manager must provide login </w:t>
+        <w:ind w:firstLine="567"/>
+      </w:pPr>
+      <w:r>
+        <w:t>[R2</w:t>
+      </w:r>
+      <w:r>
+        <w:t>2</w:t>
+      </w:r>
+      <w:r>
+        <w:t xml:space="preserve">] The system manager must provide login </w:t>
       </w:r>
       <w:r>
         <w:t>credentials.</w:t>
@@ -10186,7 +10326,10 @@
         <w:t>[R</w:t>
       </w:r>
       <w:r>
-        <w:t>22</w:t>
+        <w:t>2</w:t>
+      </w:r>
+      <w:r>
+        <w:t>3</w:t>
       </w:r>
       <w:r>
         <w:t>]</w:t>
@@ -10209,7 +10352,10 @@
         <w:t>[</w:t>
       </w:r>
       <w:r>
-        <w:t>R23</w:t>
+        <w:t>R2</w:t>
+      </w:r>
+      <w:r>
+        <w:t>4</w:t>
       </w:r>
       <w:r>
         <w:t>]</w:t>
@@ -16735,7 +16881,7 @@
 
 <file path=word/comments.xml><?xml version="1.0" encoding="utf-8"?>
 <w:comments xmlns:wpc="http://schemas.microsoft.com/office/word/2010/wordprocessingCanvas" xmlns:cx="http://schemas.microsoft.com/office/drawing/2014/chartex" xmlns:cx1="http://schemas.microsoft.com/office/drawing/2015/9/8/chartex" xmlns:cx2="http://schemas.microsoft.com/office/drawing/2015/10/21/chartex" xmlns:cx3="http://schemas.microsoft.com/office/drawing/2016/5/9/chartex" xmlns:cx4="http://schemas.microsoft.com/office/drawing/2016/5/10/chartex" xmlns:cx5="http://schemas.microsoft.com/office/drawing/2016/5/11/chartex" xmlns:cx6="http://schemas.microsoft.com/office/drawing/2016/5/12/chartex" xmlns:cx7="http://schemas.microsoft.com/office/drawing/2016/5/13/chartex" xmlns:cx8="http://schemas.microsoft.com/office/drawing/2016/5/14/chartex" xmlns:mc="http://schemas.openxmlformats.org/markup-compatibility/2006" xmlns:aink="http://schemas.microsoft.com/office/drawing/2016/ink" xmlns:am3d="http://schemas.microsoft.com/office/drawing/2017/model3d" xmlns:o="urn:schemas-microsoft-com:office:office" xmlns:r="http://schemas.openxmlformats.org/officeDocument/2006/relationships" xmlns:m="http://schemas.openxmlformats.org/officeDocument/2006/math" xmlns:v="urn:schemas-microsoft-com:vml" xmlns:wp14="http://schemas.microsoft.com/office/word/2010/wordprocessingDrawing" xmlns:wp="http://schemas.openxmlformats.org/drawingml/2006/wordprocessingDrawing" xmlns:w10="urn:schemas-microsoft-com:office:word" xmlns:w="http://schemas.openxmlformats.org/wordprocessingml/2006/main" xmlns:w14="http://schemas.microsoft.com/office/word/2010/wordml" xmlns:w15="http://schemas.microsoft.com/office/word/2012/wordml" xmlns:w16cid="http://schemas.microsoft.com/office/word/2016/wordml/cid" xmlns:w16se="http://schemas.microsoft.com/office/word/2015/wordml/symex" xmlns:wpg="http://schemas.microsoft.com/office/word/2010/wordprocessingGroup" xmlns:wpi="http://schemas.microsoft.com/office/word/2010/wordprocessingInk" xmlns:wne="http://schemas.microsoft.com/office/word/2006/wordml" xmlns:wps="http://schemas.microsoft.com/office/word/2010/wordprocessingShape" mc:Ignorable="w14 w15 w16se w16cid wp14">
-  <w:comment w:id="13" w:author="Tommaso Peresson" w:date="2018-10-16T18:12:00Z" w:initials="TP">
+  <w:comment w:id="12" w:author="Tommaso Peresson" w:date="2018-10-16T18:12:00Z" w:initials="TP">
     <w:p>
       <w:pPr>
         <w:pStyle w:val="Testocommento"/>
@@ -16757,7 +16903,7 @@
       </w:r>
     </w:p>
   </w:comment>
-  <w:comment w:id="14" w:author="Tommaso Peresson" w:date="2018-11-06T20:06:00Z" w:initials="TP">
+  <w:comment w:id="13" w:author="Tommaso Peresson" w:date="2018-11-06T20:06:00Z" w:initials="TP">
     <w:p>
       <w:pPr>
         <w:pStyle w:val="Testocommento"/>
@@ -16779,7 +16925,7 @@
       </w:r>
     </w:p>
   </w:comment>
-  <w:comment w:id="15" w:author="Tommaso Peresson" w:date="2018-11-06T20:06:00Z" w:initials="TP">
+  <w:comment w:id="14" w:author="Tommaso Peresson" w:date="2018-11-06T20:06:00Z" w:initials="TP">
     <w:p>
       <w:pPr>
         <w:pStyle w:val="Testocommento"/>
@@ -16795,7 +16941,7 @@
       </w:r>
     </w:p>
   </w:comment>
-  <w:comment w:id="33" w:author="Giacomo Ziffer" w:date="2018-11-01T17:01:00Z" w:initials="GZ">
+  <w:comment w:id="32" w:author="Giacomo Ziffer" w:date="2018-11-01T17:01:00Z" w:initials="GZ">
     <w:p>
       <w:pPr>
         <w:pStyle w:val="Testocommento"/>
@@ -16825,7 +16971,7 @@
       </w:r>
     </w:p>
   </w:comment>
-  <w:comment w:id="43" w:author="Giacomo Ziffer" w:date="2018-11-01T17:29:00Z" w:initials="GZ">
+  <w:comment w:id="42" w:author="Giacomo Ziffer" w:date="2018-11-01T17:29:00Z" w:initials="GZ">
     <w:p>
       <w:pPr>
         <w:pStyle w:val="Testocommento"/>
@@ -16848,7 +16994,7 @@
       </w:r>
     </w:p>
   </w:comment>
-  <w:comment w:id="44" w:author="Tommaso Peresson" w:date="2018-11-02T17:28:00Z" w:initials="TP">
+  <w:comment w:id="43" w:author="Tommaso Peresson" w:date="2018-11-02T17:28:00Z" w:initials="TP">
     <w:p>
       <w:pPr>
         <w:pStyle w:val="Testocommento"/>
@@ -16870,7 +17016,7 @@
       </w:r>
     </w:p>
   </w:comment>
-  <w:comment w:id="45" w:author="Tommaso Peresson" w:date="2018-11-02T17:44:00Z" w:initials="TP">
+  <w:comment w:id="44" w:author="Tommaso Peresson" w:date="2018-11-02T17:44:00Z" w:initials="TP">
     <w:p>
       <w:pPr>
         <w:pStyle w:val="Testocommento"/>
@@ -16898,7 +17044,7 @@
       </w:r>
     </w:p>
   </w:comment>
-  <w:comment w:id="46" w:author="Tommaso Peresson" w:date="2018-11-02T17:45:00Z" w:initials="TP">
+  <w:comment w:id="45" w:author="Tommaso Peresson" w:date="2018-11-02T17:45:00Z" w:initials="TP">
     <w:p>
       <w:pPr>
         <w:pStyle w:val="Testocommento"/>
@@ -16914,7 +17060,7 @@
       </w:r>
     </w:p>
   </w:comment>
-  <w:comment w:id="52" w:author="Tommaso Peresson" w:date="2018-10-23T14:44:00Z" w:initials="TP">
+  <w:comment w:id="51" w:author="Tommaso Peresson" w:date="2018-10-23T14:44:00Z" w:initials="TP">
     <w:p>
       <w:pPr>
         <w:pStyle w:val="Testocommento"/>
@@ -16942,7 +17088,7 @@
       </w:r>
     </w:p>
   </w:comment>
-  <w:comment w:id="60" w:author="Giacomo Ziffer" w:date="2018-11-02T15:17:00Z" w:initials="GZ">
+  <w:comment w:id="59" w:author="Giacomo Ziffer" w:date="2018-11-02T15:17:00Z" w:initials="GZ">
     <w:p>
       <w:pPr>
         <w:pStyle w:val="Testocommento"/>
@@ -23617,7 +23763,7 @@
     <w:charset w:val="00"/>
     <w:family w:val="roman"/>
     <w:pitch w:val="variable"/>
-    <w:sig w:usb0="E0002AFF" w:usb1="C0007843" w:usb2="00000009" w:usb3="00000000" w:csb0="000001FF" w:csb1="00000000"/>
+    <w:sig w:usb0="E0002EFF" w:usb1="C000785B" w:usb2="00000009" w:usb3="00000000" w:csb0="000001FF" w:csb1="00000000"/>
   </w:font>
   <w:font w:name="Symbol">
     <w:panose1 w:val="05050102010706020507"/>
@@ -23631,7 +23777,7 @@
     <w:charset w:val="00"/>
     <w:family w:val="roman"/>
     <w:pitch w:val="variable"/>
-    <w:sig w:usb0="A00002EF" w:usb1="4000004B" w:usb2="00000000" w:usb3="00000000" w:csb0="0000019F" w:csb1="00000000"/>
+    <w:sig w:usb0="E00006FF" w:usb1="420024FF" w:usb2="02000000" w:usb3="00000000" w:csb0="0000019F" w:csb1="00000000"/>
   </w:font>
   <w:font w:name="MS Mincho">
     <w:altName w:val="ＭＳ 明朝"/>
@@ -23657,12 +23803,14 @@
   </w:font>
   <w:font w:name="CMU Serif">
     <w:altName w:val="Mongolian Baiti"/>
+    <w:panose1 w:val="02000603000000000000"/>
     <w:charset w:val="00"/>
     <w:family w:val="auto"/>
     <w:pitch w:val="variable"/>
-    <w:sig w:usb0="E10002FF" w:usb1="5201E1EB" w:usb2="00020004" w:usb3="00000000" w:csb0="0000011F" w:csb1="00000000"/>
+    <w:sig w:usb0="E10002FF" w:usb1="5201E9EB" w:usb2="02020004" w:usb3="00000000" w:csb0="0000019F" w:csb1="00000000"/>
   </w:font>
   <w:font w:name="CMU Serif Extra">
+    <w:panose1 w:val="02000803000000000000"/>
     <w:charset w:val="00"/>
     <w:family w:val="auto"/>
     <w:pitch w:val="variable"/>
@@ -23710,7 +23858,7 @@
     <w:charset w:val="00"/>
     <w:family w:val="swiss"/>
     <w:pitch w:val="variable"/>
-    <w:sig w:usb0="E0002AFF" w:usb1="4000ACFF" w:usb2="00000001" w:usb3="00000000" w:csb0="000001FF" w:csb1="00000000"/>
+    <w:sig w:usb0="E0002AFF" w:usb1="C000247B" w:usb2="00000009" w:usb3="00000000" w:csb0="000001FF" w:csb1="00000000"/>
   </w:font>
   <w:font w:name="Yu Mincho">
     <w:charset w:val="80"/>
@@ -23723,14 +23871,14 @@
     <w:charset w:val="00"/>
     <w:family w:val="swiss"/>
     <w:pitch w:val="variable"/>
-    <w:sig w:usb0="E0002AFF" w:usb1="C0007843" w:usb2="00000009" w:usb3="00000000" w:csb0="000001FF" w:csb1="00000000"/>
+    <w:sig w:usb0="E0002EFF" w:usb1="C000785B" w:usb2="00000009" w:usb3="00000000" w:csb0="000001FF" w:csb1="00000000"/>
   </w:font>
   <w:font w:name="Calibri Light">
     <w:panose1 w:val="020F0302020204030204"/>
     <w:charset w:val="00"/>
     <w:family w:val="swiss"/>
     <w:pitch w:val="variable"/>
-    <w:sig w:usb0="A0002AEF" w:usb1="4000207B" w:usb2="00000000" w:usb3="00000000" w:csb0="000001FF" w:csb1="00000000"/>
+    <w:sig w:usb0="E0002AFF" w:usb1="C000247B" w:usb2="00000009" w:usb3="00000000" w:csb0="000001FF" w:csb1="00000000"/>
   </w:font>
   <w:font w:name="Yu Gothic Light">
     <w:panose1 w:val="020B0300000000000000"/>
@@ -23764,6 +23912,7 @@
     <w:rsid w:val="001F54D6"/>
     <w:rsid w:val="003B096F"/>
     <w:rsid w:val="00482E2B"/>
+    <w:rsid w:val="00522728"/>
     <w:rsid w:val="005F7C06"/>
     <w:rsid w:val="00947A2D"/>
     <w:rsid w:val="0097555A"/>
@@ -24623,7 +24772,7 @@
 </file>
 
 <file path=customXml/itemProps2.xml><?xml version="1.0" encoding="utf-8"?>
-<ds:datastoreItem xmlns:ds="http://schemas.openxmlformats.org/officeDocument/2006/customXml" ds:itemID="{0EE1D6EB-B8E9-4C51-AF1D-4BA185415636}">
+<ds:datastoreItem xmlns:ds="http://schemas.openxmlformats.org/officeDocument/2006/customXml" ds:itemID="{DD4DD378-CEBA-475B-BA67-F1F6C7092FA0}">
   <ds:schemaRefs>
     <ds:schemaRef ds:uri="http://schemas.openxmlformats.org/officeDocument/2006/bibliography"/>
   </ds:schemaRefs>

</xml_diff>